<commit_message>
2023-08-29: update CV (2)
Signed-off-by: Alexandru Ardelean <alex@shruggie.ro>
</commit_message>
<xml_diff>
--- a/CV_Ardelean_Alexandru-Aleodor.docx
+++ b/CV_Ardelean_Alexandru-Aleodor.docx
@@ -340,15 +340,7 @@
           <w:b w:val="false"/>
           <w:bCs w:val="false"/>
         </w:rPr>
-        <w:t>Linux kernel contributions: roughly 1400+ (code contributions and reviews</w:t>
-      </w:r>
-      <w:r>
-        <w:rPr>
-          <w:rFonts w:cs="DejaVu Sans" w:ascii="DejaVu Sans" w:hAnsi="DejaVu Sans"/>
-          <w:b w:val="false"/>
-          <w:bCs w:val="false"/>
-        </w:rPr>
-        <w:t>).</w:t>
+        <w:t>Linux kernel contributions: roughly 1400+ (code contributions and reviews).</w:t>
       </w:r>
     </w:p>
     <w:p>
@@ -424,7 +416,7 @@
           <w:sz w:val="28"/>
           <w:szCs w:val="28"/>
         </w:rPr>
-        <w:t>Skill sets (for all those nitpick-y recruiters)</w:t>
+        <w:t>Skill sets</w:t>
       </w:r>
     </w:p>
     <w:tbl>
@@ -798,23 +790,7 @@
                 <w:b w:val="false"/>
                 <w:bCs w:val="false"/>
               </w:rPr>
-              <w:t>DevOps/</w:t>
-            </w:r>
-            <w:r>
-              <w:rPr>
-                <w:rFonts w:cs="DejaVu Sans" w:ascii="DejaVu Sans" w:hAnsi="DejaVu Sans"/>
-                <w:b w:val="false"/>
-                <w:bCs w:val="false"/>
-              </w:rPr>
-              <w:t>CI Automation</w:t>
-            </w:r>
-            <w:r>
-              <w:rPr>
-                <w:rFonts w:cs="DejaVu Sans" w:ascii="DejaVu Sans" w:hAnsi="DejaVu Sans"/>
-                <w:b w:val="false"/>
-                <w:bCs w:val="false"/>
-              </w:rPr>
-              <w:t>/Tooling</w:t>
+              <w:t>DevOps/CI Automation/Tooling</w:t>
             </w:r>
           </w:p>
         </w:tc>
@@ -838,6 +814,101 @@
                 <w:bCs w:val="false"/>
               </w:rPr>
               <w:t>4+ years</w:t>
+            </w:r>
+          </w:p>
+        </w:tc>
+      </w:tr>
+      <w:tr>
+        <w:trPr/>
+        <w:tc>
+          <w:tcPr>
+            <w:tcW w:w="1799" w:type="dxa"/>
+            <w:tcBorders/>
+          </w:tcPr>
+          <w:p>
+            <w:pPr>
+              <w:pStyle w:val="TextBody"/>
+              <w:widowControl w:val="false"/>
+              <w:spacing w:before="0" w:after="140"/>
+              <w:jc w:val="left"/>
+              <w:rPr/>
+            </w:pPr>
+            <w:r>
+              <w:rPr>
+                <w:rFonts w:cs="DejaVu Sans" w:ascii="DejaVu Sans" w:hAnsi="DejaVu Sans"/>
+                <w:b w:val="false"/>
+                <w:bCs w:val="false"/>
+              </w:rPr>
+              <w:t>Yocto</w:t>
+            </w:r>
+          </w:p>
+        </w:tc>
+        <w:tc>
+          <w:tcPr>
+            <w:tcW w:w="3511" w:type="dxa"/>
+            <w:tcBorders/>
+          </w:tcPr>
+          <w:p>
+            <w:pPr>
+              <w:pStyle w:val="TextBody"/>
+              <w:widowControl w:val="false"/>
+              <w:spacing w:before="0" w:after="140"/>
+              <w:jc w:val="left"/>
+              <w:rPr/>
+            </w:pPr>
+            <w:r>
+              <w:rPr>
+                <w:rFonts w:cs="DejaVu Sans" w:ascii="DejaVu Sans" w:hAnsi="DejaVu Sans"/>
+                <w:b w:val="false"/>
+                <w:bCs w:val="false"/>
+              </w:rPr>
+              <w:t>4+ years</w:t>
+            </w:r>
+          </w:p>
+        </w:tc>
+        <w:tc>
+          <w:tcPr>
+            <w:tcW w:w="2451" w:type="dxa"/>
+            <w:tcBorders/>
+          </w:tcPr>
+          <w:p>
+            <w:pPr>
+              <w:pStyle w:val="TextBody"/>
+              <w:widowControl w:val="false"/>
+              <w:spacing w:before="0" w:after="140"/>
+              <w:jc w:val="left"/>
+              <w:rPr/>
+            </w:pPr>
+            <w:r>
+              <w:rPr>
+                <w:rFonts w:cs="DejaVu Sans" w:ascii="DejaVu Sans" w:hAnsi="DejaVu Sans"/>
+                <w:b w:val="false"/>
+                <w:bCs w:val="false"/>
+              </w:rPr>
+              <w:t>Buildroot</w:t>
+            </w:r>
+          </w:p>
+        </w:tc>
+        <w:tc>
+          <w:tcPr>
+            <w:tcW w:w="2587" w:type="dxa"/>
+            <w:tcBorders/>
+          </w:tcPr>
+          <w:p>
+            <w:pPr>
+              <w:pStyle w:val="TextBody"/>
+              <w:widowControl w:val="false"/>
+              <w:spacing w:before="0" w:after="140"/>
+              <w:jc w:val="left"/>
+              <w:rPr/>
+            </w:pPr>
+            <w:r>
+              <w:rPr>
+                <w:rFonts w:cs="DejaVu Sans" w:ascii="DejaVu Sans" w:hAnsi="DejaVu Sans"/>
+                <w:b w:val="false"/>
+                <w:bCs w:val="false"/>
+              </w:rPr>
+              <w:t>5+ years</w:t>
             </w:r>
           </w:p>
         </w:tc>
@@ -1179,6 +1250,23 @@
               <w:t>MathWorks (makers of Matlab/Simulink): kernel support for RF applications</w:t>
             </w:r>
           </w:p>
+          <w:p>
+            <w:pPr>
+              <w:pStyle w:val="TableContents"/>
+              <w:widowControl w:val="false"/>
+              <w:jc w:val="left"/>
+              <w:rPr>
+                <w:rFonts w:ascii="DejaVu Sans" w:hAnsi="DejaVu Sans" w:eastAsia="Noto Serif CJK SC" w:cs="DejaVu Sans"/>
+                <w:color w:val="auto"/>
+                <w:sz w:val="22"/>
+                <w:szCs w:val="22"/>
+                <w:lang w:val="en-US" w:eastAsia="zh-CN" w:bidi="hi-IN"/>
+              </w:rPr>
+            </w:pPr>
+            <w:r>
+              <w:rPr/>
+            </w:r>
+          </w:p>
         </w:tc>
       </w:tr>
       <w:tr>
@@ -2210,6 +2298,7 @@
               </w:r>
               <w:r>
                 <w:rPr>
+                  <w:rStyle w:val="InternetLink"/>
                   <w:rFonts w:cs="DejaVu Sans" w:ascii="DejaVu Sans" w:hAnsi="DejaVu Sans"/>
                   <w:sz w:val="22"/>
                   <w:szCs w:val="22"/>

</xml_diff>